<commit_message>
Refactor EU-LAC Digital Alliance Days report and processing logic
- Updated the report title and date in both .docx and .md files to reflect the correct event details.
- Revised the executive summary to clarify the outcomes and future initiatives from the EU-LAC Digital Alliance Days.
- Enhanced the structure of the report by categorizing actors and stakeholders, and added detailed descriptions for each actor.
- Modified the themes processing logic to return a dictionary of main themes and their corresponding subthemes.
- Adjusted the report generation logic to include actor descriptions and improved markdown formatting for better readability.
- Changed the default model in the main.py to a new gemini model for improved performance.
- Added new prompts for generating actor descriptions and updated the report generation process to utilize these prompts.
</commit_message>
<xml_diff>
--- a/old_results/EU – LAC Digital Alliance.docx
+++ b/old_results/EU – LAC Digital Alliance.docx
@@ -17,7 +17,7 @@
         <w:t xml:space="preserve">: 100/100 - Excellent</w:t>
       </w:r>
     </w:p>
-    <w:bookmarkStart w:id="27" w:name="X5fbf45e1fbdf230175f435c2367432cd98ad3f3"/>
+    <w:bookmarkStart w:id="28" w:name="X5fbf45e1fbdf230175f435c2367432cd98ad3f3"/>
     <w:p>
       <w:pPr>
         <w:pStyle w:val="Heading1"/>
@@ -70,7 +70,7 @@
         <w:pStyle w:val="FirstParagraph"/>
       </w:pPr>
       <w:r>
-        <w:t xml:space="preserve">On July 17, 2023, the European Union (EU) and various Latin American and Caribbean (LAC) nations established the EU-LAC Digital Alliance, a cooperative framework aimed at enhancing digital collaboration. This informal alliance promotes dialogue on digital policies, internet governance, data protection, and emerging technologies, while emphasizing human rights and inclusivity. Key initiatives include the BELLA fibre-optic cable project, regional Copernicus data centers, and the EU-LAC Digital Accelerator to foster joint ventures. The alliance seeks to close digital gaps, empower citizens, and ensure that digital transformation benefits all, particularly marginalized groups. Regular meetings will facilitate the identification of joint priorities and the adaptation of strategies to evolving needs. The partnership underscores a commitment to a human-centric digital economy that prioritizes security, privacy, and sustainable development.</w:t>
+        <w:t xml:space="preserve">On July 17, 2023, the European Union (EU) and various Latin American and Caribbean (LAC) nations established the EU-LAC Digital Alliance, a cooperative framework aimed at enhancing digital collaboration. This informal alliance promotes dialogue on digital issues such as internet governance, cybersecurity, and digital skills development, emphasizing a human-centric approach to technology that upholds universal rights and freedoms. The initiative seeks to close digital divides, foster innovation, and ensure equitable access to digital resources, particularly for marginalized groups. Key projects include extending the BELLA fibre-optic cable, implementing a regional Copernicus Strategy, and launching an EU-LAC Digital Accelerator to stimulate joint ventures. Regular meetings will facilitate ongoing dialogue and adaptation to emerging digital needs, reinforcing a commitment to a sustainable and inclusive digital economy.</w:t>
       </w:r>
     </w:p>
     <w:bookmarkEnd w:id="20"/>
@@ -92,7 +92,7 @@
         </w:numPr>
       </w:pPr>
       <w:r>
-        <w:t xml:space="preserve">The EU-LAC Digital Alliance is a cooperative framework for digital partnership between the EU and Latin American/Caribbean countries, promoting shared values and mutual benefits.</w:t>
+        <w:t xml:space="preserve">The EU-LAC Digital Alliance is a cooperative framework for digital partnership between the EU and Latin American/Caribbean countries, focusing on shared values and mutual benefits.</w:t>
       </w:r>
     </w:p>
     <w:p>
@@ -104,7 +104,7 @@
         </w:numPr>
       </w:pPr>
       <w:r>
-        <w:t xml:space="preserve">It focuses on a wide range of digital issues, including governance, cybersecurity, AI, and digital skills development, aiming for inclusive and sustainable digital economies.</w:t>
+        <w:t xml:space="preserve">It promotes dialogue on various digital issues, including governance, cybersecurity, data protection, and emerging technologies, fostering collaboration among governments, private sectors, and civil society.</w:t>
       </w:r>
     </w:p>
     <w:p>
@@ -116,7 +116,7 @@
         </w:numPr>
       </w:pPr>
       <w:r>
-        <w:t xml:space="preserve">The Alliance emphasizes human rights, privacy, and data protection, ensuring that digitalization benefits all citizens, particularly marginalized groups.</w:t>
+        <w:t xml:space="preserve">The Alliance aims to enhance digital skills, promote inclusivity, and close digital gaps, particularly emphasizing the empowerment of women, youth, and marginalized communities.</w:t>
       </w:r>
     </w:p>
     <w:p>
@@ -128,7 +128,7 @@
         </w:numPr>
       </w:pPr>
       <w:r>
-        <w:t xml:space="preserve">Regular dialogues and meetings will facilitate information exchange and the identification of joint priorities, adapting to evolving digital needs.</w:t>
+        <w:t xml:space="preserve">It supports strategic digital projects, such as the BELLA fibre-optic cable and regional Copernicus data centers, to improve connectivity and innovation.</w:t>
       </w:r>
     </w:p>
     <w:p>
@@ -140,11 +140,11 @@
         </w:numPr>
       </w:pPr>
       <w:r>
-        <w:t xml:space="preserve">Key initiatives include enhancing digital infrastructure, such as the BELLA fibre-optic cable and regional Copernicus data centers, to foster innovation and connectivity.</w:t>
+        <w:t xml:space="preserve">Regular meetings and dialogues will assess progress and adapt priorities to meet evolving digital needs and opportunities.</w:t>
       </w:r>
     </w:p>
     <w:bookmarkEnd w:id="21"/>
-    <w:bookmarkStart w:id="22" w:name="actors"/>
+    <w:bookmarkStart w:id="23" w:name="actors"/>
     <w:p>
       <w:pPr>
         <w:pStyle w:val="Heading2"/>
@@ -210,7 +210,7 @@
               <w:pStyle w:val="Compact"/>
             </w:pPr>
             <w:r>
-              <w:t xml:space="preserve">1. European Union; 2. Argentina; 3. The Bahamas; 4. Barbados; 5. Belize; 6. Brazil; 7. Chile; 8. Colombia; 9. Costa Rica; 10. Dominican Republic; 11. Ecuador; 12. El Salvador; 13. Grenada; 14. Guatemala; 15. Guyana; 16. Honduras; 17. Jamaica; 18. Mexico; 19. Panama; 20. Paraguay; 21. Peru; 22. Suriname; 23. Trinidad and Tobago; 24. Uruguay; 25. European Commission</w:t>
+              <w:t xml:space="preserve">European Union; Argentina; The Bahamas; Barbados; Belize; Brazil; Chile; Colombia; Costa Rica; Dominican Republic; Ecuador; El Salvador; Grenada; Guatemala; Guyana; Honduras; Jamaica; Mexico; Panama; Paraguay; Peru; Suriname; Trinidad and Tobago; Uruguay; European Commission; United Nations</w:t>
             </w:r>
           </w:p>
         </w:tc>
@@ -234,7 +234,7 @@
               <w:pStyle w:val="Compact"/>
             </w:pPr>
             <w:r>
-              <w:t xml:space="preserve">26. Digital4Development Hub; 27. Latin American and Caribbean Space Agency (ALCE); 31. Academia</w:t>
+              <w:t xml:space="preserve">Digital4Development Hub; Latin American and Caribbean Space Agency (ALCE); BELLA programme; Copernicus Centres; LAC Cyber Competence Centre; EL PAcCTO programme</w:t>
             </w:r>
           </w:p>
         </w:tc>
@@ -258,38 +258,632 @@
               <w:pStyle w:val="Compact"/>
             </w:pPr>
             <w:r>
-              <w:t xml:space="preserve">28. Non-governmental organisations; 30. Civil society</w:t>
-            </w:r>
-          </w:p>
-        </w:tc>
-      </w:tr>
-      <w:tr>
-        <w:tc>
-          <w:tcPr/>
-          <w:p>
-            <w:pPr>
-              <w:pStyle w:val="Compact"/>
-            </w:pPr>
-            <w:r>
-              <w:t xml:space="preserve">Economic Actors</w:t>
-            </w:r>
-          </w:p>
-        </w:tc>
-        <w:tc>
-          <w:tcPr/>
-          <w:p>
-            <w:pPr>
-              <w:pStyle w:val="Compact"/>
-            </w:pPr>
-            <w:r>
-              <w:t xml:space="preserve">29. Private stakeholders</w:t>
+              <w:t xml:space="preserve">Civil Society Organisations; Non-governmental organisations</w:t>
             </w:r>
           </w:p>
         </w:tc>
       </w:tr>
     </w:tbl>
+    <w:bookmarkStart w:id="22" w:name="main-actors-descriptions"/>
+    <w:p>
+      <w:pPr>
+        <w:pStyle w:val="Heading3"/>
+      </w:pPr>
+      <w:r>
+        <w:t xml:space="preserve">Main Actors Descriptions</w:t>
+      </w:r>
+    </w:p>
+    <w:p>
+      <w:pPr>
+        <w:pStyle w:val="Compact"/>
+        <w:numPr>
+          <w:ilvl w:val="0"/>
+          <w:numId w:val="1002"/>
+        </w:numPr>
+      </w:pPr>
+      <w:r>
+        <w:rPr>
+          <w:b/>
+          <w:bCs/>
+        </w:rPr>
+        <w:t xml:space="preserve">European Union (EU)</w:t>
+      </w:r>
+      <w:r>
+        <w:t xml:space="preserve">: Political and economic union of European member states participating in the Digital Alliance.</w:t>
+      </w:r>
+    </w:p>
+    <w:p>
+      <w:pPr>
+        <w:pStyle w:val="Compact"/>
+        <w:numPr>
+          <w:ilvl w:val="0"/>
+          <w:numId w:val="1002"/>
+        </w:numPr>
+      </w:pPr>
+      <w:r>
+        <w:rPr>
+          <w:b/>
+          <w:bCs/>
+        </w:rPr>
+        <w:t xml:space="preserve">EU Member States</w:t>
+      </w:r>
+      <w:r>
+        <w:t xml:space="preserve">: Countries belonging to the European Union involved in the Digital Alliance.</w:t>
+      </w:r>
+    </w:p>
+    <w:p>
+      <w:pPr>
+        <w:pStyle w:val="Compact"/>
+        <w:numPr>
+          <w:ilvl w:val="0"/>
+          <w:numId w:val="1002"/>
+        </w:numPr>
+      </w:pPr>
+      <w:r>
+        <w:rPr>
+          <w:b/>
+          <w:bCs/>
+        </w:rPr>
+        <w:t xml:space="preserve">Argentina</w:t>
+      </w:r>
+      <w:r>
+        <w:t xml:space="preserve">: Participating country in the EU-LAC Digital Alliance.</w:t>
+      </w:r>
+    </w:p>
+    <w:p>
+      <w:pPr>
+        <w:pStyle w:val="Compact"/>
+        <w:numPr>
+          <w:ilvl w:val="0"/>
+          <w:numId w:val="1002"/>
+        </w:numPr>
+      </w:pPr>
+      <w:r>
+        <w:rPr>
+          <w:b/>
+          <w:bCs/>
+        </w:rPr>
+        <w:t xml:space="preserve">The Bahamas</w:t>
+      </w:r>
+      <w:r>
+        <w:t xml:space="preserve">: Participating country in the EU-LAC Digital Alliance.</w:t>
+      </w:r>
+    </w:p>
+    <w:p>
+      <w:pPr>
+        <w:pStyle w:val="Compact"/>
+        <w:numPr>
+          <w:ilvl w:val="0"/>
+          <w:numId w:val="1002"/>
+        </w:numPr>
+      </w:pPr>
+      <w:r>
+        <w:rPr>
+          <w:b/>
+          <w:bCs/>
+        </w:rPr>
+        <w:t xml:space="preserve">Barbados</w:t>
+      </w:r>
+      <w:r>
+        <w:t xml:space="preserve">: Participating country in the EU-LAC Digital Alliance.</w:t>
+      </w:r>
+    </w:p>
+    <w:p>
+      <w:pPr>
+        <w:pStyle w:val="Compact"/>
+        <w:numPr>
+          <w:ilvl w:val="0"/>
+          <w:numId w:val="1002"/>
+        </w:numPr>
+      </w:pPr>
+      <w:r>
+        <w:rPr>
+          <w:b/>
+          <w:bCs/>
+        </w:rPr>
+        <w:t xml:space="preserve">Belize</w:t>
+      </w:r>
+      <w:r>
+        <w:t xml:space="preserve">: Participating country in the EU-LAC Digital Alliance (joined in February 2024).</w:t>
+      </w:r>
+    </w:p>
+    <w:p>
+      <w:pPr>
+        <w:pStyle w:val="Compact"/>
+        <w:numPr>
+          <w:ilvl w:val="0"/>
+          <w:numId w:val="1002"/>
+        </w:numPr>
+      </w:pPr>
+      <w:r>
+        <w:rPr>
+          <w:b/>
+          <w:bCs/>
+        </w:rPr>
+        <w:t xml:space="preserve">Brazil</w:t>
+      </w:r>
+      <w:r>
+        <w:t xml:space="preserve">: Participating country in the EU-LAC Digital Alliance.</w:t>
+      </w:r>
+    </w:p>
+    <w:p>
+      <w:pPr>
+        <w:pStyle w:val="Compact"/>
+        <w:numPr>
+          <w:ilvl w:val="0"/>
+          <w:numId w:val="1002"/>
+        </w:numPr>
+      </w:pPr>
+      <w:r>
+        <w:rPr>
+          <w:b/>
+          <w:bCs/>
+        </w:rPr>
+        <w:t xml:space="preserve">Chile</w:t>
+      </w:r>
+      <w:r>
+        <w:t xml:space="preserve">: Participating country in the EU-LAC Digital Alliance.</w:t>
+      </w:r>
+    </w:p>
+    <w:p>
+      <w:pPr>
+        <w:pStyle w:val="Compact"/>
+        <w:numPr>
+          <w:ilvl w:val="0"/>
+          <w:numId w:val="1002"/>
+        </w:numPr>
+      </w:pPr>
+      <w:r>
+        <w:rPr>
+          <w:b/>
+          <w:bCs/>
+        </w:rPr>
+        <w:t xml:space="preserve">Colombia</w:t>
+      </w:r>
+      <w:r>
+        <w:t xml:space="preserve">: Participating country in the EU-LAC Digital Alliance.</w:t>
+      </w:r>
+    </w:p>
+    <w:p>
+      <w:pPr>
+        <w:pStyle w:val="Compact"/>
+        <w:numPr>
+          <w:ilvl w:val="0"/>
+          <w:numId w:val="1002"/>
+        </w:numPr>
+      </w:pPr>
+      <w:r>
+        <w:rPr>
+          <w:b/>
+          <w:bCs/>
+        </w:rPr>
+        <w:t xml:space="preserve">Costa Rica</w:t>
+      </w:r>
+      <w:r>
+        <w:t xml:space="preserve">: Participating country in the EU-LAC Digital Alliance.</w:t>
+      </w:r>
+    </w:p>
+    <w:p>
+      <w:pPr>
+        <w:pStyle w:val="Compact"/>
+        <w:numPr>
+          <w:ilvl w:val="0"/>
+          <w:numId w:val="1002"/>
+        </w:numPr>
+      </w:pPr>
+      <w:r>
+        <w:rPr>
+          <w:b/>
+          <w:bCs/>
+        </w:rPr>
+        <w:t xml:space="preserve">Dominican Republic</w:t>
+      </w:r>
+      <w:r>
+        <w:t xml:space="preserve">: Participating country in the EU-LAC Digital Alliance.</w:t>
+      </w:r>
+    </w:p>
+    <w:p>
+      <w:pPr>
+        <w:pStyle w:val="Compact"/>
+        <w:numPr>
+          <w:ilvl w:val="0"/>
+          <w:numId w:val="1002"/>
+        </w:numPr>
+      </w:pPr>
+      <w:r>
+        <w:rPr>
+          <w:b/>
+          <w:bCs/>
+        </w:rPr>
+        <w:t xml:space="preserve">Ecuador</w:t>
+      </w:r>
+      <w:r>
+        <w:t xml:space="preserve">: Participating country in the EU-LAC Digital Alliance.</w:t>
+      </w:r>
+    </w:p>
+    <w:p>
+      <w:pPr>
+        <w:pStyle w:val="Compact"/>
+        <w:numPr>
+          <w:ilvl w:val="0"/>
+          <w:numId w:val="1002"/>
+        </w:numPr>
+      </w:pPr>
+      <w:r>
+        <w:rPr>
+          <w:b/>
+          <w:bCs/>
+        </w:rPr>
+        <w:t xml:space="preserve">El Salvador</w:t>
+      </w:r>
+      <w:r>
+        <w:t xml:space="preserve">: Participating country in the EU-LAC Digital Alliance.</w:t>
+      </w:r>
+    </w:p>
+    <w:p>
+      <w:pPr>
+        <w:pStyle w:val="Compact"/>
+        <w:numPr>
+          <w:ilvl w:val="0"/>
+          <w:numId w:val="1002"/>
+        </w:numPr>
+      </w:pPr>
+      <w:r>
+        <w:rPr>
+          <w:b/>
+          <w:bCs/>
+        </w:rPr>
+        <w:t xml:space="preserve">Grenada</w:t>
+      </w:r>
+      <w:r>
+        <w:t xml:space="preserve">: Participating country in the EU-LAC Digital Alliance (joined in October 2024).</w:t>
+      </w:r>
+    </w:p>
+    <w:p>
+      <w:pPr>
+        <w:pStyle w:val="Compact"/>
+        <w:numPr>
+          <w:ilvl w:val="0"/>
+          <w:numId w:val="1002"/>
+        </w:numPr>
+      </w:pPr>
+      <w:r>
+        <w:rPr>
+          <w:b/>
+          <w:bCs/>
+        </w:rPr>
+        <w:t xml:space="preserve">Guatemala</w:t>
+      </w:r>
+      <w:r>
+        <w:t xml:space="preserve">: Participating country in the EU-LAC Digital Alliance.</w:t>
+      </w:r>
+    </w:p>
+    <w:p>
+      <w:pPr>
+        <w:pStyle w:val="Compact"/>
+        <w:numPr>
+          <w:ilvl w:val="0"/>
+          <w:numId w:val="1002"/>
+        </w:numPr>
+      </w:pPr>
+      <w:r>
+        <w:rPr>
+          <w:b/>
+          <w:bCs/>
+        </w:rPr>
+        <w:t xml:space="preserve">Guyana</w:t>
+      </w:r>
+      <w:r>
+        <w:t xml:space="preserve">: Participating country in the EU-LAC Digital Alliance (joined in July 2024).</w:t>
+      </w:r>
+    </w:p>
+    <w:p>
+      <w:pPr>
+        <w:pStyle w:val="Compact"/>
+        <w:numPr>
+          <w:ilvl w:val="0"/>
+          <w:numId w:val="1002"/>
+        </w:numPr>
+      </w:pPr>
+      <w:r>
+        <w:rPr>
+          <w:b/>
+          <w:bCs/>
+        </w:rPr>
+        <w:t xml:space="preserve">Honduras</w:t>
+      </w:r>
+      <w:r>
+        <w:t xml:space="preserve">: Participating country in the EU-LAC Digital Alliance.</w:t>
+      </w:r>
+    </w:p>
+    <w:p>
+      <w:pPr>
+        <w:pStyle w:val="Compact"/>
+        <w:numPr>
+          <w:ilvl w:val="0"/>
+          <w:numId w:val="1002"/>
+        </w:numPr>
+      </w:pPr>
+      <w:r>
+        <w:rPr>
+          <w:b/>
+          <w:bCs/>
+        </w:rPr>
+        <w:t xml:space="preserve">Jamaica</w:t>
+      </w:r>
+      <w:r>
+        <w:t xml:space="preserve">: Participating country in the EU-LAC Digital Alliance.</w:t>
+      </w:r>
+    </w:p>
+    <w:p>
+      <w:pPr>
+        <w:pStyle w:val="Compact"/>
+        <w:numPr>
+          <w:ilvl w:val="0"/>
+          <w:numId w:val="1002"/>
+        </w:numPr>
+      </w:pPr>
+      <w:r>
+        <w:rPr>
+          <w:b/>
+          <w:bCs/>
+        </w:rPr>
+        <w:t xml:space="preserve">Mexico</w:t>
+      </w:r>
+      <w:r>
+        <w:t xml:space="preserve">: Participating country in the EU-LAC Digital Alliance.</w:t>
+      </w:r>
+    </w:p>
+    <w:p>
+      <w:pPr>
+        <w:pStyle w:val="Compact"/>
+        <w:numPr>
+          <w:ilvl w:val="0"/>
+          <w:numId w:val="1002"/>
+        </w:numPr>
+      </w:pPr>
+      <w:r>
+        <w:rPr>
+          <w:b/>
+          <w:bCs/>
+        </w:rPr>
+        <w:t xml:space="preserve">Panama</w:t>
+      </w:r>
+      <w:r>
+        <w:t xml:space="preserve">: Participating country in the EU-LAC Digital Alliance.</w:t>
+      </w:r>
+    </w:p>
+    <w:p>
+      <w:pPr>
+        <w:pStyle w:val="Compact"/>
+        <w:numPr>
+          <w:ilvl w:val="0"/>
+          <w:numId w:val="1002"/>
+        </w:numPr>
+      </w:pPr>
+      <w:r>
+        <w:rPr>
+          <w:b/>
+          <w:bCs/>
+        </w:rPr>
+        <w:t xml:space="preserve">Paraguay</w:t>
+      </w:r>
+      <w:r>
+        <w:t xml:space="preserve">: Participating country in the EU-LAC Digital Alliance.</w:t>
+      </w:r>
+    </w:p>
+    <w:p>
+      <w:pPr>
+        <w:pStyle w:val="Compact"/>
+        <w:numPr>
+          <w:ilvl w:val="0"/>
+          <w:numId w:val="1002"/>
+        </w:numPr>
+      </w:pPr>
+      <w:r>
+        <w:rPr>
+          <w:b/>
+          <w:bCs/>
+        </w:rPr>
+        <w:t xml:space="preserve">Peru</w:t>
+      </w:r>
+      <w:r>
+        <w:t xml:space="preserve">: Participating country in the EU-LAC Digital Alliance.</w:t>
+      </w:r>
+    </w:p>
+    <w:p>
+      <w:pPr>
+        <w:pStyle w:val="Compact"/>
+        <w:numPr>
+          <w:ilvl w:val="0"/>
+          <w:numId w:val="1002"/>
+        </w:numPr>
+      </w:pPr>
+      <w:r>
+        <w:rPr>
+          <w:b/>
+          <w:bCs/>
+        </w:rPr>
+        <w:t xml:space="preserve">Suriname</w:t>
+      </w:r>
+      <w:r>
+        <w:t xml:space="preserve">: Participating country in the EU-LAC Digital Alliance.</w:t>
+      </w:r>
+    </w:p>
+    <w:p>
+      <w:pPr>
+        <w:pStyle w:val="Compact"/>
+        <w:numPr>
+          <w:ilvl w:val="0"/>
+          <w:numId w:val="1002"/>
+        </w:numPr>
+      </w:pPr>
+      <w:r>
+        <w:rPr>
+          <w:b/>
+          <w:bCs/>
+        </w:rPr>
+        <w:t xml:space="preserve">Trinidad and Tobago</w:t>
+      </w:r>
+      <w:r>
+        <w:t xml:space="preserve">: Participating country in the EU-LAC Digital Alliance.</w:t>
+      </w:r>
+    </w:p>
+    <w:p>
+      <w:pPr>
+        <w:pStyle w:val="Compact"/>
+        <w:numPr>
+          <w:ilvl w:val="0"/>
+          <w:numId w:val="1002"/>
+        </w:numPr>
+      </w:pPr>
+      <w:r>
+        <w:rPr>
+          <w:b/>
+          <w:bCs/>
+        </w:rPr>
+        <w:t xml:space="preserve">Uruguay</w:t>
+      </w:r>
+      <w:r>
+        <w:t xml:space="preserve">: Participating country in the EU-LAC Digital Alliance.</w:t>
+      </w:r>
+    </w:p>
+    <w:p>
+      <w:pPr>
+        <w:pStyle w:val="Compact"/>
+        <w:numPr>
+          <w:ilvl w:val="0"/>
+          <w:numId w:val="1002"/>
+        </w:numPr>
+      </w:pPr>
+      <w:r>
+        <w:rPr>
+          <w:b/>
+          <w:bCs/>
+        </w:rPr>
+        <w:t xml:space="preserve">Digital4Development Hub</w:t>
+      </w:r>
+      <w:r>
+        <w:t xml:space="preserve">: LAC branch involved in the Digital Alliance.</w:t>
+      </w:r>
+    </w:p>
+    <w:p>
+      <w:pPr>
+        <w:pStyle w:val="Compact"/>
+        <w:numPr>
+          <w:ilvl w:val="0"/>
+          <w:numId w:val="1002"/>
+        </w:numPr>
+      </w:pPr>
+      <w:r>
+        <w:rPr>
+          <w:b/>
+          <w:bCs/>
+        </w:rPr>
+        <w:t xml:space="preserve">Private Sector</w:t>
+      </w:r>
+      <w:r>
+        <w:t xml:space="preserve">: Stakeholders from business and commercial interests participating in the Digital Alliance.</w:t>
+      </w:r>
+    </w:p>
+    <w:p>
+      <w:pPr>
+        <w:pStyle w:val="Compact"/>
+        <w:numPr>
+          <w:ilvl w:val="0"/>
+          <w:numId w:val="1002"/>
+        </w:numPr>
+      </w:pPr>
+      <w:r>
+        <w:rPr>
+          <w:b/>
+          <w:bCs/>
+        </w:rPr>
+        <w:t xml:space="preserve">Research and Academic Networks</w:t>
+      </w:r>
+      <w:r>
+        <w:t xml:space="preserve">: Entities involved in research and education contributing to the Digital Alliance.</w:t>
+      </w:r>
+    </w:p>
+    <w:p>
+      <w:pPr>
+        <w:pStyle w:val="Compact"/>
+        <w:numPr>
+          <w:ilvl w:val="0"/>
+          <w:numId w:val="1002"/>
+        </w:numPr>
+      </w:pPr>
+      <w:r>
+        <w:rPr>
+          <w:b/>
+          <w:bCs/>
+        </w:rPr>
+        <w:t xml:space="preserve">Civil Society</w:t>
+      </w:r>
+      <w:r>
+        <w:t xml:space="preserve">: Social actors engaged in the Digital Alliance.</w:t>
+      </w:r>
+    </w:p>
+    <w:p>
+      <w:pPr>
+        <w:pStyle w:val="Compact"/>
+        <w:numPr>
+          <w:ilvl w:val="0"/>
+          <w:numId w:val="1002"/>
+        </w:numPr>
+      </w:pPr>
+      <w:r>
+        <w:rPr>
+          <w:b/>
+          <w:bCs/>
+        </w:rPr>
+        <w:t xml:space="preserve">Latin American and Caribbean Space Agency (ALCE)</w:t>
+      </w:r>
+      <w:r>
+        <w:t xml:space="preserve">: Organization explored for cooperation in space-related activities within the Digital Alliance.</w:t>
+      </w:r>
+    </w:p>
+    <w:p>
+      <w:pPr>
+        <w:pStyle w:val="Compact"/>
+        <w:numPr>
+          <w:ilvl w:val="0"/>
+          <w:numId w:val="1002"/>
+        </w:numPr>
+      </w:pPr>
+      <w:r>
+        <w:rPr>
+          <w:b/>
+          <w:bCs/>
+        </w:rPr>
+        <w:t xml:space="preserve">Global Gateway Initiative</w:t>
+      </w:r>
+      <w:r>
+        <w:t xml:space="preserve">: Framework supporting the Investment Agenda in the digital domain.</w:t>
+      </w:r>
+    </w:p>
+    <w:p>
+      <w:pPr>
+        <w:pStyle w:val="Compact"/>
+        <w:numPr>
+          <w:ilvl w:val="0"/>
+          <w:numId w:val="1002"/>
+        </w:numPr>
+      </w:pPr>
+      <w:r>
+        <w:rPr>
+          <w:b/>
+          <w:bCs/>
+        </w:rPr>
+        <w:t xml:space="preserve">EU-LAC Digital Accelerator</w:t>
+      </w:r>
+      <w:r>
+        <w:t xml:space="preserve">: Initiative aimed at fostering collaboration between EU and LAC corporations, SMEs, and start-ups for innovation and digital transformation.</w:t>
+      </w:r>
+    </w:p>
     <w:bookmarkEnd w:id="22"/>
-    <w:bookmarkStart w:id="24" w:name="main-themes"/>
+    <w:bookmarkEnd w:id="23"/>
+    <w:bookmarkStart w:id="25" w:name="main-themes"/>
     <w:p>
       <w:pPr>
         <w:pStyle w:val="Heading2"/>
@@ -301,7 +895,8 @@
     <w:tbl>
       <w:tblPr>
         <w:tblStyle w:val="Table"/>
-        <w:tblW w:type="auto" w:w="0"/>
+        <w:tblW w:type="pct" w:w="5000"/>
+        <w:tblLayout w:type="fixed"/>
         <w:tblLook w:firstRow="1" w:lastRow="0" w:firstColumn="0" w:lastColumn="0" w:noHBand="0" w:noVBand="0" w:val="0020"/>
       </w:tblPr>
       <w:tblGrid>
@@ -319,7 +914,7 @@
               <w:pStyle w:val="Compact"/>
             </w:pPr>
             <w:r>
-              <w:t xml:space="preserve">Themes</w:t>
+              <w:t xml:space="preserve">Main Theme</w:t>
             </w:r>
           </w:p>
         </w:tc>
@@ -330,7 +925,7 @@
               <w:pStyle w:val="Compact"/>
             </w:pPr>
             <w:r>
-              <w:t xml:space="preserve">Sub-category</w:t>
+              <w:t xml:space="preserve">Subthemes</w:t>
             </w:r>
           </w:p>
         </w:tc>
@@ -354,127 +949,7 @@
               <w:pStyle w:val="Compact"/>
             </w:pPr>
             <w:r>
-              <w:t xml:space="preserve">Digital Agenda</w:t>
-            </w:r>
-          </w:p>
-        </w:tc>
-      </w:tr>
-      <w:tr>
-        <w:tc>
-          <w:tcPr/>
-          <w:p>
-            <w:pPr>
-              <w:pStyle w:val="Compact"/>
-            </w:pPr>
-            <w:r>
-              <w:t xml:space="preserve">Digital Transformation &amp; Strategy</w:t>
-            </w:r>
-          </w:p>
-        </w:tc>
-        <w:tc>
-          <w:tcPr/>
-          <w:p>
-            <w:pPr>
-              <w:pStyle w:val="Compact"/>
-            </w:pPr>
-            <w:r>
-              <w:t xml:space="preserve">Digital Acceleration</w:t>
-            </w:r>
-          </w:p>
-        </w:tc>
-      </w:tr>
-      <w:tr>
-        <w:tc>
-          <w:tcPr/>
-          <w:p>
-            <w:pPr>
-              <w:pStyle w:val="Compact"/>
-            </w:pPr>
-            <w:r>
-              <w:t xml:space="preserve">Digital Transformation &amp; Strategy</w:t>
-            </w:r>
-          </w:p>
-        </w:tc>
-        <w:tc>
-          <w:tcPr/>
-          <w:p>
-            <w:pPr>
-              <w:pStyle w:val="Compact"/>
-            </w:pPr>
-            <w:r>
-              <w:t xml:space="preserve">Digital Infrastructure</w:t>
-            </w:r>
-          </w:p>
-        </w:tc>
-      </w:tr>
-      <w:tr>
-        <w:tc>
-          <w:tcPr/>
-          <w:p>
-            <w:pPr>
-              <w:pStyle w:val="Compact"/>
-            </w:pPr>
-            <w:r>
-              <w:t xml:space="preserve">Digital Transformation &amp; Strategy</w:t>
-            </w:r>
-          </w:p>
-        </w:tc>
-        <w:tc>
-          <w:tcPr/>
-          <w:p>
-            <w:pPr>
-              <w:pStyle w:val="Compact"/>
-            </w:pPr>
-            <w:r>
-              <w:t xml:space="preserve">Digital Policy</w:t>
-            </w:r>
-          </w:p>
-        </w:tc>
-      </w:tr>
-      <w:tr>
-        <w:tc>
-          <w:tcPr/>
-          <w:p>
-            <w:pPr>
-              <w:pStyle w:val="Compact"/>
-            </w:pPr>
-            <w:r>
-              <w:t xml:space="preserve">Digital Transformation &amp; Strategy</w:t>
-            </w:r>
-          </w:p>
-        </w:tc>
-        <w:tc>
-          <w:tcPr/>
-          <w:p>
-            <w:pPr>
-              <w:pStyle w:val="Compact"/>
-            </w:pPr>
-            <w:r>
-              <w:t xml:space="preserve">Digital Investment</w:t>
-            </w:r>
-          </w:p>
-        </w:tc>
-      </w:tr>
-      <w:tr>
-        <w:tc>
-          <w:tcPr/>
-          <w:p>
-            <w:pPr>
-              <w:pStyle w:val="Compact"/>
-            </w:pPr>
-            <w:r>
-              <w:t xml:space="preserve">Digital Transformation &amp; Strategy</w:t>
-            </w:r>
-          </w:p>
-        </w:tc>
-        <w:tc>
-          <w:tcPr/>
-          <w:p>
-            <w:pPr>
-              <w:pStyle w:val="Compact"/>
-            </w:pPr>
-            <w:r>
-              <w:t xml:space="preserve">Digital Ecosystem</w:t>
+              <w:t xml:space="preserve">Digital Agenda; Digital Infrastructure; Digital Policy; Digital Investment; Digital Skills Development</w:t>
             </w:r>
           </w:p>
         </w:tc>
@@ -498,55 +973,7 @@
               <w:pStyle w:val="Compact"/>
             </w:pPr>
             <w:r>
-              <w:t xml:space="preserve">Artificial Intelligence</w:t>
-            </w:r>
-          </w:p>
-        </w:tc>
-      </w:tr>
-      <w:tr>
-        <w:tc>
-          <w:tcPr/>
-          <w:p>
-            <w:pPr>
-              <w:pStyle w:val="Compact"/>
-            </w:pPr>
-            <w:r>
-              <w:t xml:space="preserve">Technology &amp; Innovation</w:t>
-            </w:r>
-          </w:p>
-        </w:tc>
-        <w:tc>
-          <w:tcPr/>
-          <w:p>
-            <w:pPr>
-              <w:pStyle w:val="Compact"/>
-            </w:pPr>
-            <w:r>
-              <w:t xml:space="preserve">Tech-Driven Solutions</w:t>
-            </w:r>
-          </w:p>
-        </w:tc>
-      </w:tr>
-      <w:tr>
-        <w:tc>
-          <w:tcPr/>
-          <w:p>
-            <w:pPr>
-              <w:pStyle w:val="Compact"/>
-            </w:pPr>
-            <w:r>
-              <w:t xml:space="preserve">Technology &amp; Innovation</w:t>
-            </w:r>
-          </w:p>
-        </w:tc>
-        <w:tc>
-          <w:tcPr/>
-          <w:p>
-            <w:pPr>
-              <w:pStyle w:val="Compact"/>
-            </w:pPr>
-            <w:r>
-              <w:t xml:space="preserve">ICT Innovation</w:t>
+              <w:t xml:space="preserve">Artificial Intelligence; Tech-Driven Solutions</w:t>
             </w:r>
           </w:p>
         </w:tc>
@@ -570,103 +997,7 @@
               <w:pStyle w:val="Compact"/>
             </w:pPr>
             <w:r>
-              <w:t xml:space="preserve">Data Governance</w:t>
-            </w:r>
-          </w:p>
-        </w:tc>
-      </w:tr>
-      <w:tr>
-        <w:tc>
-          <w:tcPr/>
-          <w:p>
-            <w:pPr>
-              <w:pStyle w:val="Compact"/>
-            </w:pPr>
-            <w:r>
-              <w:t xml:space="preserve">Data &amp; Governance</w:t>
-            </w:r>
-          </w:p>
-        </w:tc>
-        <w:tc>
-          <w:tcPr/>
-          <w:p>
-            <w:pPr>
-              <w:pStyle w:val="Compact"/>
-            </w:pPr>
-            <w:r>
-              <w:t xml:space="preserve">Data Protection</w:t>
-            </w:r>
-          </w:p>
-        </w:tc>
-      </w:tr>
-      <w:tr>
-        <w:tc>
-          <w:tcPr/>
-          <w:p>
-            <w:pPr>
-              <w:pStyle w:val="Compact"/>
-            </w:pPr>
-            <w:r>
-              <w:t xml:space="preserve">Data &amp; Governance</w:t>
-            </w:r>
-          </w:p>
-        </w:tc>
-        <w:tc>
-          <w:tcPr/>
-          <w:p>
-            <w:pPr>
-              <w:pStyle w:val="Compact"/>
-            </w:pPr>
-            <w:r>
-              <w:t xml:space="preserve">Cybersecurity</w:t>
-            </w:r>
-          </w:p>
-        </w:tc>
-      </w:tr>
-      <w:tr>
-        <w:tc>
-          <w:tcPr/>
-          <w:p>
-            <w:pPr>
-              <w:pStyle w:val="Compact"/>
-            </w:pPr>
-            <w:r>
-              <w:t xml:space="preserve">Data &amp; Governance</w:t>
-            </w:r>
-          </w:p>
-        </w:tc>
-        <w:tc>
-          <w:tcPr/>
-          <w:p>
-            <w:pPr>
-              <w:pStyle w:val="Compact"/>
-            </w:pPr>
-            <w:r>
-              <w:t xml:space="preserve">Digital Rights</w:t>
-            </w:r>
-          </w:p>
-        </w:tc>
-      </w:tr>
-      <w:tr>
-        <w:tc>
-          <w:tcPr/>
-          <w:p>
-            <w:pPr>
-              <w:pStyle w:val="Compact"/>
-            </w:pPr>
-            <w:r>
-              <w:t xml:space="preserve">Data &amp; Governance</w:t>
-            </w:r>
-          </w:p>
-        </w:tc>
-        <w:tc>
-          <w:tcPr/>
-          <w:p>
-            <w:pPr>
-              <w:pStyle w:val="Compact"/>
-            </w:pPr>
-            <w:r>
-              <w:t xml:space="preserve">Digital Governance</w:t>
+              <w:t xml:space="preserve">Data Governance; Data Protection; Cybersecurity; Digital Rights</w:t>
             </w:r>
           </w:p>
         </w:tc>
@@ -690,79 +1021,7 @@
               <w:pStyle w:val="Compact"/>
             </w:pPr>
             <w:r>
-              <w:t xml:space="preserve">Digital Inclusion</w:t>
-            </w:r>
-          </w:p>
-        </w:tc>
-      </w:tr>
-      <w:tr>
-        <w:tc>
-          <w:tcPr/>
-          <w:p>
-            <w:pPr>
-              <w:pStyle w:val="Compact"/>
-            </w:pPr>
-            <w:r>
-              <w:t xml:space="preserve">Inclusion &amp; Social Development</w:t>
-            </w:r>
-          </w:p>
-        </w:tc>
-        <w:tc>
-          <w:tcPr/>
-          <w:p>
-            <w:pPr>
-              <w:pStyle w:val="Compact"/>
-            </w:pPr>
-            <w:r>
-              <w:t xml:space="preserve">Gender Equality in Tech</w:t>
-            </w:r>
-          </w:p>
-        </w:tc>
-      </w:tr>
-      <w:tr>
-        <w:tc>
-          <w:tcPr/>
-          <w:p>
-            <w:pPr>
-              <w:pStyle w:val="Compact"/>
-            </w:pPr>
-            <w:r>
-              <w:t xml:space="preserve">Inclusion &amp; Social Development</w:t>
-            </w:r>
-          </w:p>
-        </w:tc>
-        <w:tc>
-          <w:tcPr/>
-          <w:p>
-            <w:pPr>
-              <w:pStyle w:val="Compact"/>
-            </w:pPr>
-            <w:r>
-              <w:t xml:space="preserve">Digital Education</w:t>
-            </w:r>
-          </w:p>
-        </w:tc>
-      </w:tr>
-      <w:tr>
-        <w:tc>
-          <w:tcPr/>
-          <w:p>
-            <w:pPr>
-              <w:pStyle w:val="Compact"/>
-            </w:pPr>
-            <w:r>
-              <w:t xml:space="preserve">Inclusion &amp; Social Development</w:t>
-            </w:r>
-          </w:p>
-        </w:tc>
-        <w:tc>
-          <w:tcPr/>
-          <w:p>
-            <w:pPr>
-              <w:pStyle w:val="Compact"/>
-            </w:pPr>
-            <w:r>
-              <w:t xml:space="preserve">Connectivity</w:t>
+              <w:t xml:space="preserve">Digital Inclusion; Gender Equality in Tech; Digital Education; Connectivity</w:t>
             </w:r>
           </w:p>
         </w:tc>
@@ -786,61 +1045,13 @@
               <w:pStyle w:val="Compact"/>
             </w:pPr>
             <w:r>
-              <w:t xml:space="preserve">EU-LAC Digital Alliance</w:t>
-            </w:r>
-          </w:p>
-        </w:tc>
-      </w:tr>
-      <w:tr>
-        <w:tc>
-          <w:tcPr/>
-          <w:p>
-            <w:pPr>
-              <w:pStyle w:val="Compact"/>
-            </w:pPr>
-            <w:r>
-              <w:t xml:space="preserve">Regional &amp; International Cooperation</w:t>
-            </w:r>
-          </w:p>
-        </w:tc>
-        <w:tc>
-          <w:tcPr/>
-          <w:p>
-            <w:pPr>
-              <w:pStyle w:val="Compact"/>
-            </w:pPr>
-            <w:r>
-              <w:t xml:space="preserve">Bi-regional Cooperation</w:t>
-            </w:r>
-          </w:p>
-        </w:tc>
-      </w:tr>
-      <w:tr>
-        <w:tc>
-          <w:tcPr/>
-          <w:p>
-            <w:pPr>
-              <w:pStyle w:val="Compact"/>
-            </w:pPr>
-            <w:r>
-              <w:t xml:space="preserve">Regional &amp; International Cooperation</w:t>
-            </w:r>
-          </w:p>
-        </w:tc>
-        <w:tc>
-          <w:tcPr/>
-          <w:p>
-            <w:pPr>
-              <w:pStyle w:val="Compact"/>
-            </w:pPr>
-            <w:r>
-              <w:t xml:space="preserve">Global Digital Cooperation</w:t>
+              <w:t xml:space="preserve">EU-LAC Digital Alliance; Bi-regional Cooperation; Global Digital Cooperation</w:t>
             </w:r>
           </w:p>
         </w:tc>
       </w:tr>
     </w:tbl>
-    <w:bookmarkStart w:id="23" w:name="main-themes-description"/>
+    <w:bookmarkStart w:id="24" w:name="main-themes-description"/>
     <w:p>
       <w:pPr>
         <w:pStyle w:val="Heading3"/>
@@ -853,7 +1064,7 @@
       <w:pPr>
         <w:numPr>
           <w:ilvl w:val="0"/>
-          <w:numId w:val="1002"/>
+          <w:numId w:val="1003"/>
         </w:numPr>
       </w:pPr>
       <w:r>
@@ -864,14 +1075,14 @@
         <w:t xml:space="preserve">Establishment of the EU-LAC Digital Alliance</w:t>
       </w:r>
       <w:r>
-        <w:t xml:space="preserve">: A collaborative framework aimed at enhancing digital cooperation between the EU and Latin American and Caribbean (LAC) countries, promoting shared values and mutual benefits.</w:t>
-      </w:r>
-    </w:p>
-    <w:p>
-      <w:pPr>
-        <w:numPr>
-          <w:ilvl w:val="0"/>
-          <w:numId w:val="1002"/>
+        <w:t xml:space="preserve">: A collaborative framework aimed at enhancing digital cooperation between the EU and Latin American and Caribbean countries, promoting shared values and mutual benefits.</w:t>
+      </w:r>
+    </w:p>
+    <w:p>
+      <w:pPr>
+        <w:numPr>
+          <w:ilvl w:val="0"/>
+          <w:numId w:val="1003"/>
         </w:numPr>
       </w:pPr>
       <w:r>
@@ -889,7 +1100,7 @@
       <w:pPr>
         <w:numPr>
           <w:ilvl w:val="0"/>
-          <w:numId w:val="1002"/>
+          <w:numId w:val="1003"/>
         </w:numPr>
       </w:pPr>
       <w:r>
@@ -907,7 +1118,7 @@
       <w:pPr>
         <w:numPr>
           <w:ilvl w:val="0"/>
-          <w:numId w:val="1002"/>
+          <w:numId w:val="1003"/>
         </w:numPr>
       </w:pPr>
       <w:r>
@@ -925,7 +1136,7 @@
       <w:pPr>
         <w:numPr>
           <w:ilvl w:val="0"/>
-          <w:numId w:val="1002"/>
+          <w:numId w:val="1003"/>
         </w:numPr>
       </w:pPr>
       <w:r>
@@ -936,68 +1147,50 @@
         <w:t xml:space="preserve">Regular Dialogue and Meetings</w:t>
       </w:r>
       <w:r>
-        <w:t xml:space="preserve">: The partners will engage in periodic high-level policy dialogues and technical meetings to exchange information, identify priorities, and adapt to changing digital landscapes.</w:t>
-      </w:r>
-    </w:p>
-    <w:p>
-      <w:pPr>
-        <w:numPr>
-          <w:ilvl w:val="0"/>
-          <w:numId w:val="1002"/>
-        </w:numPr>
-      </w:pPr>
-      <w:r>
-        <w:rPr>
-          <w:b/>
-          <w:bCs/>
-        </w:rPr>
-        <w:t xml:space="preserve">Focus on Inclusivity and Digital Skills</w:t>
-      </w:r>
-      <w:r>
-        <w:t xml:space="preserve">: There is a strong commitment to closing digital gaps, promoting gender and racial equality, and enhancing digital literacy and skills, particularly for marginalized groups.</w:t>
-      </w:r>
-    </w:p>
-    <w:p>
-      <w:pPr>
-        <w:numPr>
-          <w:ilvl w:val="0"/>
-          <w:numId w:val="1002"/>
-        </w:numPr>
-      </w:pPr>
-      <w:r>
-        <w:rPr>
-          <w:b/>
-          <w:bCs/>
-        </w:rPr>
-        <w:t xml:space="preserve">Implementation Framework</w:t>
-      </w:r>
-      <w:r>
-        <w:t xml:space="preserve">: A structured approach to dialogue and collaboration involving various stakeholders, including governments, NGOs, and academia, to align digital policies and regulatory frameworks.</w:t>
-      </w:r>
-    </w:p>
-    <w:p>
-      <w:pPr>
-        <w:numPr>
-          <w:ilvl w:val="0"/>
-          <w:numId w:val="1002"/>
-        </w:numPr>
-      </w:pPr>
-      <w:r>
-        <w:rPr>
-          <w:b/>
-          <w:bCs/>
-        </w:rPr>
-        <w:t xml:space="preserve">Specific Initiatives for 2023</w:t>
-      </w:r>
-      <w:r>
-        <w:t xml:space="preserve">: Key projects include extending the BELLA fibre-optic cable, implementing a regional Copernicus Strategy, and establishing an EU-LAC Digital Accelerator to foster innovation and joint ventures.</w:t>
-      </w:r>
-    </w:p>
-    <w:p>
-      <w:pPr>
-        <w:numPr>
-          <w:ilvl w:val="0"/>
-          <w:numId w:val="1002"/>
+        <w:t xml:space="preserve">: The partners will engage in periodic high-level dialogues and technical meetings to exchange information, identify priorities, and adapt to changing digital landscapes.</w:t>
+      </w:r>
+    </w:p>
+    <w:p>
+      <w:pPr>
+        <w:numPr>
+          <w:ilvl w:val="0"/>
+          <w:numId w:val="1003"/>
+        </w:numPr>
+      </w:pPr>
+      <w:r>
+        <w:rPr>
+          <w:b/>
+          <w:bCs/>
+        </w:rPr>
+        <w:t xml:space="preserve">Focus on Inclusivity and Empowerment</w:t>
+      </w:r>
+      <w:r>
+        <w:t xml:space="preserve">: The initiative seeks to close digital gaps, promote gender and racial equality, and ensure that all citizens, especially women and youth, can participate meaningfully in the digital economy.</w:t>
+      </w:r>
+    </w:p>
+    <w:p>
+      <w:pPr>
+        <w:numPr>
+          <w:ilvl w:val="0"/>
+          <w:numId w:val="1003"/>
+        </w:numPr>
+      </w:pPr>
+      <w:r>
+        <w:rPr>
+          <w:b/>
+          <w:bCs/>
+        </w:rPr>
+        <w:t xml:space="preserve">Implementation Strategies</w:t>
+      </w:r>
+      <w:r>
+        <w:t xml:space="preserve">: The framework includes a commitment to share best practices, converge regulatory frameworks, and support specific digital projects, such as the BELLA fibre-optic cable and regional Copernicus data centres.</w:t>
+      </w:r>
+    </w:p>
+    <w:p>
+      <w:pPr>
+        <w:numPr>
+          <w:ilvl w:val="0"/>
+          <w:numId w:val="1003"/>
         </w:numPr>
       </w:pPr>
       <w:r>
@@ -1008,12 +1201,12 @@
         <w:t xml:space="preserve">Annual Progress Review</w:t>
       </w:r>
       <w:r>
-        <w:t xml:space="preserve">: The Alliance will conduct annual assessments to evaluate progress and adapt strategies as necessary to ensure effective cooperation and development.</w:t>
-      </w:r>
-    </w:p>
-    <w:bookmarkEnd w:id="23"/>
+        <w:t xml:space="preserve">: The Alliance will assess its progress annually to ensure alignment with goals and adapt to emerging needs and opportunities in the digital sector.</w:t>
+      </w:r>
+    </w:p>
     <w:bookmarkEnd w:id="24"/>
-    <w:bookmarkStart w:id="25" w:name="practical-applications"/>
+    <w:bookmarkEnd w:id="25"/>
+    <w:bookmarkStart w:id="26" w:name="practical-applications"/>
     <w:p>
       <w:pPr>
         <w:pStyle w:val="Heading2"/>
@@ -1027,7 +1220,7 @@
         <w:pStyle w:val="Compact"/>
         <w:numPr>
           <w:ilvl w:val="0"/>
-          <w:numId w:val="1003"/>
+          <w:numId w:val="1004"/>
         </w:numPr>
       </w:pPr>
       <w:r>
@@ -1039,7 +1232,7 @@
         <w:pStyle w:val="Compact"/>
         <w:numPr>
           <w:ilvl w:val="0"/>
-          <w:numId w:val="1003"/>
+          <w:numId w:val="1004"/>
         </w:numPr>
       </w:pPr>
       <w:r>
@@ -1051,7 +1244,7 @@
         <w:pStyle w:val="Compact"/>
         <w:numPr>
           <w:ilvl w:val="0"/>
-          <w:numId w:val="1003"/>
+          <w:numId w:val="1004"/>
         </w:numPr>
       </w:pPr>
       <w:r>
@@ -1063,7 +1256,7 @@
         <w:pStyle w:val="Compact"/>
         <w:numPr>
           <w:ilvl w:val="0"/>
-          <w:numId w:val="1003"/>
+          <w:numId w:val="1004"/>
         </w:numPr>
       </w:pPr>
       <w:r>
@@ -1075,7 +1268,7 @@
         <w:pStyle w:val="Compact"/>
         <w:numPr>
           <w:ilvl w:val="0"/>
-          <w:numId w:val="1003"/>
+          <w:numId w:val="1004"/>
         </w:numPr>
       </w:pPr>
       <w:r>
@@ -1087,7 +1280,7 @@
         <w:pStyle w:val="Compact"/>
         <w:numPr>
           <w:ilvl w:val="0"/>
-          <w:numId w:val="1003"/>
+          <w:numId w:val="1004"/>
         </w:numPr>
       </w:pPr>
       <w:r>
@@ -1099,15 +1292,27 @@
         <w:pStyle w:val="Compact"/>
         <w:numPr>
           <w:ilvl w:val="0"/>
-          <w:numId w:val="1003"/>
+          <w:numId w:val="1004"/>
         </w:numPr>
       </w:pPr>
       <w:r>
         <w:t xml:space="preserve">Development of a bi-regional Investment Agenda in the digital domain underpinned by the Global Gateway initiative.</w:t>
       </w:r>
     </w:p>
-    <w:bookmarkEnd w:id="25"/>
-    <w:bookmarkStart w:id="26" w:name="commitments"/>
+    <w:p>
+      <w:pPr>
+        <w:pStyle w:val="Compact"/>
+        <w:numPr>
+          <w:ilvl w:val="0"/>
+          <w:numId w:val="1004"/>
+        </w:numPr>
+      </w:pPr>
+      <w:r>
+        <w:t xml:space="preserve">Support for the digitalisation of public services and business through the Investment Agenda.</w:t>
+      </w:r>
+    </w:p>
+    <w:bookmarkEnd w:id="26"/>
+    <w:bookmarkStart w:id="27" w:name="commitments"/>
     <w:p>
       <w:pPr>
         <w:pStyle w:val="Heading2"/>
@@ -1121,7 +1326,7 @@
         <w:pStyle w:val="Compact"/>
         <w:numPr>
           <w:ilvl w:val="0"/>
-          <w:numId w:val="1004"/>
+          <w:numId w:val="1005"/>
         </w:numPr>
       </w:pPr>
       <w:r>
@@ -1133,39 +1338,39 @@
         <w:pStyle w:val="Compact"/>
         <w:numPr>
           <w:ilvl w:val="0"/>
-          <w:numId w:val="1004"/>
+          <w:numId w:val="1005"/>
+        </w:numPr>
+      </w:pPr>
+      <w:r>
+        <w:t xml:space="preserve">Implement a regional Copernicus Strategy including two regional Copernicus data centres in Panama and Chile.</w:t>
+      </w:r>
+    </w:p>
+    <w:p>
+      <w:pPr>
+        <w:pStyle w:val="Compact"/>
+        <w:numPr>
+          <w:ilvl w:val="0"/>
+          <w:numId w:val="1005"/>
+        </w:numPr>
+      </w:pPr>
+      <w:r>
+        <w:t xml:space="preserve">Extend the BELLA fibre-optic cable to interested countries to build secure digital backbone connectivity.</w:t>
+      </w:r>
+    </w:p>
+    <w:p>
+      <w:pPr>
+        <w:pStyle w:val="Compact"/>
+        <w:numPr>
+          <w:ilvl w:val="0"/>
+          <w:numId w:val="1005"/>
         </w:numPr>
       </w:pPr>
       <w:r>
         <w:t xml:space="preserve">Review progress on the commitments on an annual basis.</w:t>
       </w:r>
     </w:p>
-    <w:p>
-      <w:pPr>
-        <w:pStyle w:val="Compact"/>
-        <w:numPr>
-          <w:ilvl w:val="0"/>
-          <w:numId w:val="1004"/>
-        </w:numPr>
-      </w:pPr>
-      <w:r>
-        <w:t xml:space="preserve">Implement a regional Copernicus Strategy including two regional Copernicus data centres in Panama and Chile.</w:t>
-      </w:r>
-    </w:p>
-    <w:p>
-      <w:pPr>
-        <w:pStyle w:val="Compact"/>
-        <w:numPr>
-          <w:ilvl w:val="0"/>
-          <w:numId w:val="1004"/>
-        </w:numPr>
-      </w:pPr>
-      <w:r>
-        <w:t xml:space="preserve">Extend the BELLA fibre-optic cable to interested countries to enhance digital connectivity.</w:t>
-      </w:r>
-    </w:p>
-    <w:bookmarkEnd w:id="26"/>
     <w:bookmarkEnd w:id="27"/>
+    <w:bookmarkEnd w:id="28"/>
     <w:sectPr>
       <w:footnotePr>
         <w:numRestart w:val="eachSect"/>
@@ -1392,6 +1597,9 @@
     <w:abstractNumId w:val="991"/>
   </w:num>
   <w:num w:numId="1004">
+    <w:abstractNumId w:val="991"/>
+  </w:num>
+  <w:num w:numId="1005">
     <w:abstractNumId w:val="991"/>
   </w:num>
 </w:numbering>

</xml_diff>